<commit_message>
No stacking with 64 by 64 neural network
</commit_message>
<xml_diff>
--- a/Research Log.docx
+++ b/Research Log.docx
@@ -9,15 +9,7 @@
     </w:p>
     <w:p>
       <w:r>
-        <w:t xml:space="preserve">Code working for </w:t>
-      </w:r>
-      <w:proofErr w:type="spellStart"/>
-      <w:r>
-        <w:t>Acrobot</w:t>
-      </w:r>
-      <w:proofErr w:type="spellEnd"/>
-      <w:r>
-        <w:t xml:space="preserve"> with height as reward</w:t>
+        <w:t>Code working for Acrobot with height as reward</w:t>
       </w:r>
     </w:p>
     <w:p>
@@ -27,11 +19,9 @@
       <w:r>
         <w:t xml:space="preserve">Result: Not balancing the </w:t>
       </w:r>
-      <w:proofErr w:type="spellStart"/>
       <w:r>
         <w:t>acrobot</w:t>
       </w:r>
-      <w:proofErr w:type="spellEnd"/>
     </w:p>
     <w:p/>
     <w:p>
@@ -57,159 +47,168 @@
       <w:r>
         <w:t>Result: Successfully balance the pendulum</w:t>
       </w:r>
+    </w:p>
+    <w:p>
+      <w:r>
+        <w:t>2. Modify the acrobat reward function to include the cost of thetadot</w:t>
+      </w:r>
+    </w:p>
+    <w:p>
+      <w:r>
+        <w:tab/>
+        <w:t>Result: Not balancing, swings over constantly</w:t>
+      </w:r>
+    </w:p>
+    <w:p>
+      <w:r>
+        <w:tab/>
+        <w:t>Concern: dt too large</w:t>
+      </w:r>
+    </w:p>
+    <w:p/>
+    <w:p>
+      <w:r>
+        <w:t>09/20</w:t>
+      </w:r>
+    </w:p>
+    <w:p>
+      <w:r>
+        <w:t>Add functionality to change available torque and dt based on a factor</w:t>
+      </w:r>
+    </w:p>
+    <w:p>
+      <w:r>
+        <w:tab/>
+        <w:t>Result: Not balancing, swings over, dt changes doesn’t seem to have much effect</w:t>
+      </w:r>
+    </w:p>
+    <w:p>
+      <w:r>
+        <w:tab/>
+        <w:t>Concern: Not enough torque</w:t>
+      </w:r>
+    </w:p>
+    <w:p/>
+    <w:p>
+      <w:r>
+        <w:t>09/25</w:t>
+      </w:r>
+    </w:p>
+    <w:p>
+      <w:r>
+        <w:t>Change dt without change torque and start near straight up</w:t>
+      </w:r>
+    </w:p>
+    <w:p>
+      <w:r>
+        <w:tab/>
+        <w:t>Result: no distinctive difference between the results; does well in some initial conditions but fails more often</w:t>
+      </w:r>
+    </w:p>
+    <w:p>
+      <w:r>
+        <w:tab/>
+        <w:t>Concern: not enough torque options, not large enough neural network, not enough torque, not enough training, overfitting</w:t>
+      </w:r>
+    </w:p>
+    <w:p/>
+    <w:p>
+      <w:r>
+        <w:t>09/27</w:t>
+      </w:r>
+    </w:p>
+    <w:p>
+      <w:r>
+        <w:t>FIX dt TO 2 FOR FOLLOWING EXPERIMENTS</w:t>
+      </w:r>
+    </w:p>
+    <w:p>
+      <w:r>
+        <w:t>1. Change neural network to [128, 128]</w:t>
+      </w:r>
+    </w:p>
+    <w:p>
+      <w:r>
+        <w:tab/>
+        <w:t>Result: significant improvement of score and Q value</w:t>
+      </w:r>
+    </w:p>
+    <w:p>
+      <w:r>
+        <w:t>2. Change stacking of history to one state</w:t>
+      </w:r>
+    </w:p>
+    <w:p>
+      <w:r>
+        <w:tab/>
+        <w:t>Result: significant improvement of score and Q value</w:t>
+      </w:r>
+    </w:p>
+    <w:p>
+      <w:r>
+        <w:lastRenderedPageBreak/>
+        <w:t>3. Larger torque (by 2, by 4)</w:t>
+      </w:r>
+    </w:p>
+    <w:p>
+      <w:r>
+        <w:tab/>
+        <w:t>Result: Not strictly tested</w:t>
+      </w:r>
+    </w:p>
+    <w:p>
+      <w:r>
+        <w:t>4. More options with larger torque</w:t>
+      </w:r>
+    </w:p>
+    <w:p>
+      <w:r>
+        <w:tab/>
+        <w:t>Result: Not helping if not hurting</w:t>
+      </w:r>
+    </w:p>
+    <w:p>
+      <w:r>
+        <w:tab/>
+        <w:t>Concern: action space size might not be properly changed, MIGHT NEED TO RERUN</w:t>
+      </w:r>
       <w:bookmarkStart w:id="0" w:name="_GoBack"/>
       <w:bookmarkEnd w:id="0"/>
     </w:p>
     <w:p>
       <w:r>
-        <w:t xml:space="preserve">2. Modify the acrobat reward function to include the cost of </w:t>
-      </w:r>
-      <w:proofErr w:type="spellStart"/>
-      <w:r>
-        <w:t>thetadot</w:t>
-      </w:r>
-      <w:proofErr w:type="spellEnd"/>
-    </w:p>
-    <w:p>
-      <w:r>
-        <w:tab/>
-        <w:t>Result: Not balancing, swings over constantly</w:t>
-      </w:r>
-    </w:p>
-    <w:p>
-      <w:r>
-        <w:tab/>
-        <w:t xml:space="preserve">Concern: </w:t>
-      </w:r>
-      <w:proofErr w:type="spellStart"/>
-      <w:r>
-        <w:t>dt</w:t>
-      </w:r>
-      <w:proofErr w:type="spellEnd"/>
-      <w:r>
-        <w:t xml:space="preserve"> too large</w:t>
+        <w:t>5. Rerun 09/25 experiments with longer training (change stopping condition)</w:t>
+      </w:r>
+    </w:p>
+    <w:p>
+      <w:r>
+        <w:tab/>
+        <w:t>DID NOT RERUN BY OCT 1ST</w:t>
+      </w:r>
+    </w:p>
+    <w:p>
+      <w:r>
+        <w:t>6. Add dropout on the second layer of [32, 32] network</w:t>
+      </w:r>
+    </w:p>
+    <w:p>
+      <w:r>
+        <w:tab/>
+        <w:t>Result: No significant improvement</w:t>
       </w:r>
     </w:p>
     <w:p/>
     <w:p>
       <w:r>
-        <w:t>09/20</w:t>
-      </w:r>
-    </w:p>
-    <w:p>
-      <w:r>
-        <w:t xml:space="preserve">Add functionality to change available torque and </w:t>
-      </w:r>
-      <w:proofErr w:type="spellStart"/>
-      <w:r>
-        <w:t>dt</w:t>
-      </w:r>
-      <w:proofErr w:type="spellEnd"/>
-      <w:r>
-        <w:t xml:space="preserve"> based on a factor</w:t>
-      </w:r>
-    </w:p>
-    <w:p>
-      <w:r>
-        <w:tab/>
-        <w:t xml:space="preserve">Result: Not balancing, swings over, </w:t>
-      </w:r>
-      <w:proofErr w:type="spellStart"/>
-      <w:r>
-        <w:t>dt</w:t>
-      </w:r>
-      <w:proofErr w:type="spellEnd"/>
-      <w:r>
-        <w:t xml:space="preserve"> changes doesn’t seem to have much effect</w:t>
-      </w:r>
-    </w:p>
-    <w:p>
-      <w:r>
-        <w:tab/>
-        <w:t>Concern: Not enough torque</w:t>
+        <w:t>10/01</w:t>
+      </w:r>
+    </w:p>
+    <w:p>
+      <w:r>
+        <w:t>Run no stacking of history with large neural networks: [128,128],[256,256],[512,512]</w:t>
       </w:r>
     </w:p>
     <w:p/>
-    <w:p>
-      <w:r>
-        <w:t>09/25</w:t>
-      </w:r>
-    </w:p>
-    <w:p>
-      <w:r>
-        <w:t xml:space="preserve">Change </w:t>
-      </w:r>
-      <w:proofErr w:type="spellStart"/>
-      <w:r>
-        <w:t>dt</w:t>
-      </w:r>
-      <w:proofErr w:type="spellEnd"/>
-      <w:r>
-        <w:t xml:space="preserve"> without change torque and start near straight up</w:t>
-      </w:r>
-    </w:p>
-    <w:p>
-      <w:r>
-        <w:tab/>
-        <w:t>Result: no distinctive difference between the results; does well in some initial conditions but fails more often</w:t>
-      </w:r>
-    </w:p>
-    <w:p>
-      <w:r>
-        <w:tab/>
-        <w:t>Concern: not enough torque options, not large enough neural network, not enough torque, not enough training, overfitting</w:t>
-      </w:r>
-    </w:p>
-    <w:p/>
-    <w:p>
-      <w:r>
-        <w:t>09/27</w:t>
-      </w:r>
-    </w:p>
-    <w:p>
-      <w:r>
-        <w:t xml:space="preserve">FIX </w:t>
-      </w:r>
-      <w:proofErr w:type="spellStart"/>
-      <w:r>
-        <w:t>dt</w:t>
-      </w:r>
-      <w:proofErr w:type="spellEnd"/>
-      <w:r>
-        <w:t xml:space="preserve"> TO 2 FOR FOLLOWING EXPERIMENTS</w:t>
-      </w:r>
-    </w:p>
-    <w:p>
-      <w:r>
-        <w:t>1. Change neural network to [128, 128]</w:t>
-      </w:r>
-    </w:p>
-    <w:p>
-      <w:r>
-        <w:t>2. Change stacking of history to one state</w:t>
-      </w:r>
-    </w:p>
-    <w:p>
-      <w:r>
-        <w:t>3. Larger torque (by 2, by 4)</w:t>
-      </w:r>
-    </w:p>
-    <w:p>
-      <w:r>
-        <w:t>4. More options with larger torque</w:t>
-      </w:r>
-    </w:p>
-    <w:p>
-      <w:r>
-        <w:lastRenderedPageBreak/>
-        <w:t>5. Rerun 09/25 experiments with longer training (change stopping condition)</w:t>
-      </w:r>
-    </w:p>
-    <w:p>
-      <w:r>
-        <w:t>6. Add dropout on the second layer of [32, 32] network</w:t>
-      </w:r>
-    </w:p>
     <w:sectPr>
       <w:pgSz w:w="12240" w:h="15840"/>
       <w:pgMar w:top="1440" w:right="1440" w:bottom="1440" w:left="1440" w:header="720" w:footer="720" w:gutter="0"/>

</xml_diff>

<commit_message>
Control at fixed point
</commit_message>
<xml_diff>
--- a/Research Log.docx
+++ b/Research Log.docx
@@ -9,15 +9,7 @@
     </w:p>
     <w:p>
       <w:r>
-        <w:t xml:space="preserve">Code working for </w:t>
-      </w:r>
-      <w:proofErr w:type="spellStart"/>
-      <w:r>
-        <w:t>Acrobot</w:t>
-      </w:r>
-      <w:proofErr w:type="spellEnd"/>
-      <w:r>
-        <w:t xml:space="preserve"> with height as reward</w:t>
+        <w:t>Code working for Acrobot with height as reward</w:t>
       </w:r>
     </w:p>
     <w:p>
@@ -27,11 +19,9 @@
       <w:r>
         <w:t xml:space="preserve">Result: Not balancing the </w:t>
       </w:r>
-      <w:proofErr w:type="spellStart"/>
       <w:r>
         <w:t>acrobot</w:t>
       </w:r>
-      <w:proofErr w:type="spellEnd"/>
     </w:p>
     <w:p/>
     <w:p>
@@ -60,13 +50,8 @@
     </w:p>
     <w:p>
       <w:r>
-        <w:t xml:space="preserve">2. Modify the acrobat reward function to include the cost of </w:t>
-      </w:r>
-      <w:proofErr w:type="spellStart"/>
-      <w:r>
-        <w:t>thetadot</w:t>
-      </w:r>
-      <w:proofErr w:type="spellEnd"/>
+        <w:t>2. Modify the acrobat reward function to include the cost of thetadot</w:t>
+      </w:r>
     </w:p>
     <w:p>
       <w:r>
@@ -77,15 +62,7 @@
     <w:p>
       <w:r>
         <w:tab/>
-        <w:t xml:space="preserve">Concern: </w:t>
-      </w:r>
-      <w:proofErr w:type="spellStart"/>
-      <w:r>
-        <w:t>dt</w:t>
-      </w:r>
-      <w:proofErr w:type="spellEnd"/>
-      <w:r>
-        <w:t xml:space="preserve"> too large</w:t>
+        <w:t>Concern: dt too large</w:t>
       </w:r>
     </w:p>
     <w:p/>
@@ -96,29 +73,13 @@
     </w:p>
     <w:p>
       <w:r>
-        <w:t xml:space="preserve">Add functionality to change available torque and </w:t>
-      </w:r>
-      <w:proofErr w:type="spellStart"/>
-      <w:r>
-        <w:t>dt</w:t>
-      </w:r>
-      <w:proofErr w:type="spellEnd"/>
-      <w:r>
-        <w:t xml:space="preserve"> based on a factor</w:t>
-      </w:r>
-    </w:p>
-    <w:p>
-      <w:r>
-        <w:tab/>
-        <w:t xml:space="preserve">Result: Not balancing, swings over, </w:t>
-      </w:r>
-      <w:proofErr w:type="spellStart"/>
-      <w:r>
-        <w:t>dt</w:t>
-      </w:r>
-      <w:proofErr w:type="spellEnd"/>
-      <w:r>
-        <w:t xml:space="preserve"> changes doesn’t seem to have much effect</w:t>
+        <w:t>Add functionality to change available torque and dt based on a factor</w:t>
+      </w:r>
+    </w:p>
+    <w:p>
+      <w:r>
+        <w:tab/>
+        <w:t>Result: Not balancing, swings over, dt changes doesn’t seem to have much effect</w:t>
       </w:r>
     </w:p>
     <w:p>
@@ -135,15 +96,7 @@
     </w:p>
     <w:p>
       <w:r>
-        <w:t xml:space="preserve">Change </w:t>
-      </w:r>
-      <w:proofErr w:type="spellStart"/>
-      <w:r>
-        <w:t>dt</w:t>
-      </w:r>
-      <w:proofErr w:type="spellEnd"/>
-      <w:r>
-        <w:t xml:space="preserve"> without change torque and start near straight up</w:t>
+        <w:t>Change dt without change torque and start near straight up</w:t>
       </w:r>
     </w:p>
     <w:p>
@@ -166,15 +119,7 @@
     </w:p>
     <w:p>
       <w:r>
-        <w:t xml:space="preserve">FIX </w:t>
-      </w:r>
-      <w:proofErr w:type="spellStart"/>
-      <w:r>
-        <w:t>dt</w:t>
-      </w:r>
-      <w:proofErr w:type="spellEnd"/>
-      <w:r>
-        <w:t xml:space="preserve"> TO 2 FOR FOLLOWING EXPERIMENTS</w:t>
+        <w:t>FIX dt TO 2 FOR FOLLOWING EXPERIMENTS</w:t>
       </w:r>
     </w:p>
     <w:p>
@@ -258,15 +203,7 @@
     </w:p>
     <w:p>
       <w:r>
-        <w:t>Run no stacking of history with large neural networks: [128,128</w:t>
-      </w:r>
-      <w:proofErr w:type="gramStart"/>
-      <w:r>
-        <w:t>],[</w:t>
-      </w:r>
-      <w:proofErr w:type="gramEnd"/>
-      <w:r>
-        <w:t>256,256],[512,512]</w:t>
+        <w:t>Run no stacking of history with large neural networks: [128,128],[256,256],[512,512]</w:t>
       </w:r>
     </w:p>
     <w:p>
@@ -524,15 +461,7 @@
     </w:p>
     <w:p>
       <w:r>
-        <w:t xml:space="preserve">Update </w:t>
-      </w:r>
-      <w:proofErr w:type="spellStart"/>
-      <w:r>
-        <w:t>tensorboard</w:t>
-      </w:r>
-      <w:proofErr w:type="spellEnd"/>
-      <w:r>
-        <w:t xml:space="preserve"> summary to record loss</w:t>
+        <w:t>Update tensorboard summary to record loss</w:t>
       </w:r>
     </w:p>
     <w:p>
@@ -625,8 +554,6 @@
       <w:r>
         <w:t>Converged to a fixed point slightly different from the one in the paper</w:t>
       </w:r>
-      <w:bookmarkStart w:id="0" w:name="_GoBack"/>
-      <w:bookmarkEnd w:id="0"/>
     </w:p>
     <w:p>
       <w:pPr>
@@ -650,6 +577,27 @@
       </w:pPr>
       <w:r>
         <w:t>Found wrong fixed point</w:t>
+      </w:r>
+    </w:p>
+    <w:p/>
+    <w:p>
+      <w:r>
+        <w:t>11/24</w:t>
+      </w:r>
+    </w:p>
+    <w:p>
+      <w:r>
+        <w:t>Find and control at fixed point, reward 1 if within neighborhood, reward 0 if not, nonstopping</w:t>
+      </w:r>
+    </w:p>
+    <w:p>
+      <w:r>
+        <w:t>New radius=current radius/2 and action space/2</w:t>
+      </w:r>
+      <w:bookmarkStart w:id="0" w:name="_GoBack"/>
+      <w:bookmarkEnd w:id="0"/>
+      <w:r>
+        <w:t xml:space="preserve"> if difference in last ten steps is within 2*current radius</w:t>
       </w:r>
     </w:p>
     <w:p/>

</xml_diff>

<commit_message>
128 batch 7 layers of 64
</commit_message>
<xml_diff>
--- a/Research Log.docx
+++ b/Research Log.docx
@@ -9,7 +9,15 @@
     </w:p>
     <w:p>
       <w:r>
-        <w:t>Code working for Acrobot with height as reward</w:t>
+        <w:t xml:space="preserve">Code working for </w:t>
+      </w:r>
+      <w:proofErr w:type="spellStart"/>
+      <w:r>
+        <w:t>Acrobot</w:t>
+      </w:r>
+      <w:proofErr w:type="spellEnd"/>
+      <w:r>
+        <w:t xml:space="preserve"> with height as reward</w:t>
       </w:r>
     </w:p>
     <w:p>
@@ -19,9 +27,11 @@
       <w:r>
         <w:t xml:space="preserve">Result: Not balancing the </w:t>
       </w:r>
+      <w:proofErr w:type="spellStart"/>
       <w:r>
         <w:t>acrobot</w:t>
       </w:r>
+      <w:proofErr w:type="spellEnd"/>
     </w:p>
     <w:p/>
     <w:p>
@@ -50,8 +60,13 @@
     </w:p>
     <w:p>
       <w:r>
-        <w:t>2. Modify the acrobat reward function to include the cost of thetadot</w:t>
-      </w:r>
+        <w:t xml:space="preserve">2. Modify the acrobat reward function to include the cost of </w:t>
+      </w:r>
+      <w:proofErr w:type="spellStart"/>
+      <w:r>
+        <w:t>thetadot</w:t>
+      </w:r>
+      <w:proofErr w:type="spellEnd"/>
     </w:p>
     <w:p>
       <w:r>
@@ -203,7 +218,15 @@
     </w:p>
     <w:p>
       <w:r>
-        <w:t>Run no stacking of history with large neural networks: [128,128],[256,256],[512,512]</w:t>
+        <w:t>Run no stacking of history with large neural networks: [128,128</w:t>
+      </w:r>
+      <w:proofErr w:type="gramStart"/>
+      <w:r>
+        <w:t>],[</w:t>
+      </w:r>
+      <w:proofErr w:type="gramEnd"/>
+      <w:r>
+        <w:t>256,256],[512,512]</w:t>
       </w:r>
     </w:p>
     <w:p>
@@ -461,7 +484,15 @@
     </w:p>
     <w:p>
       <w:r>
-        <w:t>Update tensorboard summary to record loss</w:t>
+        <w:t xml:space="preserve">Update </w:t>
+      </w:r>
+      <w:proofErr w:type="spellStart"/>
+      <w:r>
+        <w:t>tensorboard</w:t>
+      </w:r>
+      <w:proofErr w:type="spellEnd"/>
+      <w:r>
+        <w:t xml:space="preserve"> summary to record loss</w:t>
       </w:r>
     </w:p>
     <w:p>
@@ -603,14 +634,174 @@
         <w:tab/>
         <w:t>Result: sparse reward signal makes the q function updated slower, not as frequently fixed points found as imagined.</w:t>
       </w:r>
+    </w:p>
+    <w:p/>
+    <w:p/>
+    <w:p>
+      <w:r>
+        <w:lastRenderedPageBreak/>
+        <w:t>11/26</w:t>
+      </w:r>
+    </w:p>
+    <w:p>
+      <w:r>
+        <w:t>Changed to henon system from neuronal network</w:t>
+      </w:r>
+    </w:p>
+    <w:p>
+      <w:r>
+        <w:tab/>
+        <w:t>Result: No obvious changes</w:t>
+      </w:r>
+    </w:p>
+    <w:p/>
+    <w:p>
+      <w:r>
+        <w:t>11/29</w:t>
+      </w:r>
+    </w:p>
+    <w:p>
+      <w:r>
+        <w:t>Experiment with different angles of perturbation</w:t>
+      </w:r>
+    </w:p>
+    <w:p>
+      <w:r>
+        <w:tab/>
+        <w:t>Result: Pushing in x direction gives best result (as expected)</w:t>
+      </w:r>
+    </w:p>
+    <w:p>
+      <w:r>
+        <w:t>Penalize when existing previously enters neighborhood</w:t>
+      </w:r>
+    </w:p>
+    <w:p>
+      <w:r>
+        <w:tab/>
+        <w:t>Result:</w:t>
+      </w:r>
+    </w:p>
+    <w:p/>
+    <w:p>
+      <w:r>
+        <w:t>12/03</w:t>
+      </w:r>
+    </w:p>
+    <w:p>
+      <w:r>
+        <w:t>Tracking founded fixed points and take average as estimated fixed point</w:t>
+      </w:r>
+    </w:p>
+    <w:p>
+      <w:r>
+        <w:tab/>
+        <w:t>Result:</w:t>
+      </w:r>
+    </w:p>
+    <w:p>
+      <w:r>
+        <w:t>Decrease neural net size</w:t>
+      </w:r>
+    </w:p>
+    <w:p>
+      <w:r>
+        <w:tab/>
+        <w:t>Result:</w:t>
+      </w:r>
+    </w:p>
+    <w:p>
+      <w:r>
+        <w:t>Fast Explore:</w:t>
+      </w:r>
+    </w:p>
+    <w:p>
+      <w:r>
+        <w:tab/>
+        <w:t>Result:</w:t>
+      </w:r>
+    </w:p>
+    <w:p>
+      <w:r>
+        <w:t>Larger Batch</w:t>
+      </w:r>
+    </w:p>
+    <w:p>
+      <w:r>
+        <w:tab/>
+        <w:t>Result: No obvious changes</w:t>
+      </w:r>
+    </w:p>
+    <w:p>
+      <w:r>
+        <w:t>Large learning rate</w:t>
+      </w:r>
+    </w:p>
+    <w:p>
+      <w:r>
+        <w:tab/>
+        <w:t>Result: Unstable behavior, did not really learn</w:t>
+      </w:r>
+    </w:p>
+    <w:p/>
+    <w:p>
+      <w:r>
+        <w:t>12/05</w:t>
+      </w:r>
+    </w:p>
+    <w:p/>
+    <w:p>
       <w:bookmarkStart w:id="0" w:name="_GoBack"/>
       <w:bookmarkEnd w:id="0"/>
     </w:p>
-    <w:p/>
-    <w:p/>
-    <w:p/>
-    <w:p/>
-    <w:p/>
+    <w:p>
+      <w:r>
+        <w:t>12/10</w:t>
+      </w:r>
+    </w:p>
+    <w:p/>
+    <w:p/>
+    <w:p>
+      <w:r>
+        <w:t>12/18</w:t>
+      </w:r>
+    </w:p>
+    <w:p/>
+    <w:p/>
+    <w:p>
+      <w:r>
+        <w:t>12/26</w:t>
+      </w:r>
+    </w:p>
+    <w:p/>
+    <w:p/>
+    <w:p>
+      <w:r>
+        <w:t>01/03</w:t>
+      </w:r>
+    </w:p>
+    <w:p>
+      <w:r>
+        <w:t>Large batch:</w:t>
+      </w:r>
+    </w:p>
+    <w:p>
+      <w:r>
+        <w:tab/>
+        <w:t>Result: Unstable, network does not learn faster or use the batch efficiently</w:t>
+      </w:r>
+    </w:p>
+    <w:p>
+      <w:r>
+        <w:t>Wider/deeper network</w:t>
+      </w:r>
+    </w:p>
+    <w:p>
+      <w:r>
+        <w:tab/>
+        <w:t>Result: Deeper network has more effect on the result, learn faster and reach paper performance</w:t>
+      </w:r>
+    </w:p>
     <w:sectPr>
       <w:pgSz w:w="12240" w:h="15840"/>
       <w:pgMar w:top="1440" w:right="1440" w:bottom="1440" w:left="1440" w:header="720" w:footer="720" w:gutter="0"/>

</xml_diff>

<commit_message>
64 batch 5 layers of 64 neurons
</commit_message>
<xml_diff>
--- a/Research Log.docx
+++ b/Research Log.docx
@@ -681,6 +681,9 @@
         <w:tab/>
         <w:t>Result:</w:t>
       </w:r>
+      <w:r>
+        <w:t xml:space="preserve"> Worse performance with respect of the same angle</w:t>
+      </w:r>
     </w:p>
     <w:p/>
     <w:p>
@@ -698,6 +701,12 @@
         <w:tab/>
         <w:t>Result:</w:t>
       </w:r>
+      <w:r>
+        <w:t xml:space="preserve"> </w:t>
+      </w:r>
+      <w:r>
+        <w:t>Similar performance</w:t>
+      </w:r>
     </w:p>
     <w:p>
       <w:r>
@@ -709,6 +718,9 @@
         <w:tab/>
         <w:t>Result:</w:t>
       </w:r>
+      <w:r>
+        <w:t xml:space="preserve"> Worse performance</w:t>
+      </w:r>
     </w:p>
     <w:p>
       <w:r>
@@ -720,6 +732,9 @@
         <w:tab/>
         <w:t>Result:</w:t>
       </w:r>
+      <w:r>
+        <w:t xml:space="preserve"> Worse performance</w:t>
+      </w:r>
     </w:p>
     <w:p>
       <w:r>
@@ -746,54 +761,28 @@
     <w:p/>
     <w:p>
       <w:r>
-        <w:t>12/05</w:t>
-      </w:r>
-    </w:p>
-    <w:p/>
-    <w:p>
+        <w:t>01/03</w:t>
+      </w:r>
+    </w:p>
+    <w:p>
+      <w:r>
+        <w:t>Large batch:</w:t>
+      </w:r>
+    </w:p>
+    <w:p>
+      <w:r>
+        <w:tab/>
+        <w:t>Result: Unstable, network does not learn faster or use the batch efficiently</w:t>
+      </w:r>
+    </w:p>
+    <w:p>
+      <w:r>
+        <w:t xml:space="preserve">Wider/deeper </w:t>
+      </w:r>
       <w:bookmarkStart w:id="0" w:name="_GoBack"/>
       <w:bookmarkEnd w:id="0"/>
-    </w:p>
-    <w:p>
-      <w:r>
-        <w:t>12/10</w:t>
-      </w:r>
-    </w:p>
-    <w:p/>
-    <w:p/>
-    <w:p>
-      <w:r>
-        <w:t>12/18</w:t>
-      </w:r>
-    </w:p>
-    <w:p/>
-    <w:p/>
-    <w:p>
-      <w:r>
-        <w:t>12/26</w:t>
-      </w:r>
-    </w:p>
-    <w:p/>
-    <w:p/>
-    <w:p>
-      <w:r>
-        <w:t>01/03</w:t>
-      </w:r>
-    </w:p>
-    <w:p>
-      <w:r>
-        <w:t>Large batch:</w:t>
-      </w:r>
-    </w:p>
-    <w:p>
-      <w:r>
-        <w:tab/>
-        <w:t>Result: Unstable, network does not learn faster or use the batch efficiently</w:t>
-      </w:r>
-    </w:p>
-    <w:p>
-      <w:r>
-        <w:t>Wider/deeper network</w:t>
+      <w:r>
+        <w:t>network</w:t>
       </w:r>
     </w:p>
     <w:p>

</xml_diff>